<commit_message>
Tüm ekranlar tamamlandı projenin front end kısımı bitti yapılan ekranlar;giriş,kayıt,ana ekran,personel ekranı,ürün ekranı, ürün ve personel için yapılacak ekleme çıkarma ve düzenleme ekranları,şifre değiştirme ve yenileme ekranları
</commit_message>
<xml_diff>
--- a/Tekstil Stok Takip Projesi Dokümantasyonu.docx
+++ b/Tekstil Stok Takip Projesi Dokümantasyonu.docx
@@ -1859,13 +1859,13 @@
         </w:numPr>
         <w:jc w:val="center"/>
       </w:pPr>
-      <w:bookmarkStart w:id="3" w:name="_Toc132024168"/>
-      <w:bookmarkStart w:id="4" w:name="_Toc161262902"/>
+      <w:bookmarkStart w:id="3" w:name="_Toc161262902"/>
+      <w:bookmarkStart w:id="4" w:name="_Toc132024168"/>
       <w:r>
         <w:lastRenderedPageBreak/>
         <w:t>GİRİŞ</w:t>
       </w:r>
-      <w:bookmarkEnd w:id="4"/>
+      <w:bookmarkEnd w:id="3"/>
     </w:p>
     <w:p>
       <w:pPr>
@@ -1878,7 +1878,7 @@
         <w:t>Proje Amacı</w:t>
       </w:r>
       <w:bookmarkStart w:id="7" w:name="_Toc132024169"/>
-      <w:bookmarkEnd w:id="3"/>
+      <w:bookmarkEnd w:id="4"/>
       <w:bookmarkEnd w:id="5"/>
       <w:bookmarkEnd w:id="6"/>
     </w:p>
@@ -2643,33 +2643,43 @@
         </w:rPr>
         <w:t>HTM</w:t>
       </w:r>
-      <w:proofErr w:type="gramEnd"/>
       <w:r>
         <w:rPr>
           <w:rFonts w:ascii="Cambria" w:hAnsi="Cambria"/>
           <w:sz w:val="24"/>
           <w:szCs w:val="24"/>
         </w:rPr>
-        <w:t xml:space="preserve">, CSS, </w:t>
-      </w:r>
-      <w:proofErr w:type="spellStart"/>
+        <w:t>L</w:t>
+      </w:r>
+      <w:bookmarkStart w:id="21" w:name="_GoBack"/>
+      <w:bookmarkEnd w:id="21"/>
+      <w:proofErr w:type="gramEnd"/>
       <w:r>
         <w:rPr>
           <w:rFonts w:ascii="Cambria" w:hAnsi="Cambria"/>
           <w:sz w:val="24"/>
           <w:szCs w:val="24"/>
         </w:rPr>
-        <w:t>JavaScript</w:t>
-      </w:r>
-      <w:bookmarkStart w:id="21" w:name="_Toc27717"/>
-      <w:bookmarkStart w:id="22" w:name="_Toc15550"/>
-      <w:proofErr w:type="spellEnd"/>
+        <w:t xml:space="preserve">, CSS, </w:t>
+      </w:r>
+      <w:proofErr w:type="spellStart"/>
       <w:r>
         <w:rPr>
           <w:rFonts w:ascii="Cambria" w:hAnsi="Cambria"/>
           <w:sz w:val="24"/>
           <w:szCs w:val="24"/>
         </w:rPr>
+        <w:t>JavaScript</w:t>
+      </w:r>
+      <w:bookmarkStart w:id="22" w:name="_Toc27717"/>
+      <w:bookmarkStart w:id="23" w:name="_Toc15550"/>
+      <w:proofErr w:type="spellEnd"/>
+      <w:r>
+        <w:rPr>
+          <w:rFonts w:ascii="Cambria" w:hAnsi="Cambria"/>
+          <w:sz w:val="24"/>
+          <w:szCs w:val="24"/>
+        </w:rPr>
         <w:t xml:space="preserve"> / </w:t>
       </w:r>
       <w:proofErr w:type="spellStart"/>
@@ -2679,8 +2689,8 @@
         </w:rPr>
         <w:t>Backend</w:t>
       </w:r>
-      <w:bookmarkEnd w:id="21"/>
       <w:bookmarkEnd w:id="22"/>
+      <w:bookmarkEnd w:id="23"/>
       <w:proofErr w:type="spellEnd"/>
       <w:r>
         <w:rPr>
@@ -2819,15 +2829,15 @@
         <w:pStyle w:val="Stil2"/>
         <w:jc w:val="both"/>
       </w:pPr>
-      <w:bookmarkStart w:id="23" w:name="_Toc134109969"/>
-      <w:bookmarkStart w:id="24" w:name="_Toc161262910"/>
+      <w:bookmarkStart w:id="24" w:name="_Toc134109969"/>
+      <w:bookmarkStart w:id="25" w:name="_Toc161262910"/>
       <w:r>
         <w:t>Gereksinimler</w:t>
       </w:r>
-      <w:bookmarkStart w:id="25" w:name="_Toc132024173"/>
+      <w:bookmarkStart w:id="26" w:name="_Toc132024173"/>
       <w:bookmarkEnd w:id="19"/>
-      <w:bookmarkEnd w:id="23"/>
       <w:bookmarkEnd w:id="24"/>
+      <w:bookmarkEnd w:id="25"/>
     </w:p>
     <w:p>
       <w:pPr>
@@ -3041,8 +3051,8 @@
         <w:pStyle w:val="Stil2"/>
         <w:jc w:val="both"/>
       </w:pPr>
-      <w:bookmarkStart w:id="26" w:name="_Toc134109970"/>
-      <w:bookmarkStart w:id="27" w:name="_Toc161262911"/>
+      <w:bookmarkStart w:id="27" w:name="_Toc134109970"/>
+      <w:bookmarkStart w:id="28" w:name="_Toc161262911"/>
       <w:r>
         <w:t xml:space="preserve">Proje </w:t>
       </w:r>
@@ -3050,10 +3060,10 @@
       <w:r>
         <w:t>İsterleri</w:t>
       </w:r>
-      <w:bookmarkStart w:id="28" w:name="_Toc132024174"/>
-      <w:bookmarkEnd w:id="25"/>
+      <w:bookmarkStart w:id="29" w:name="_Toc132024174"/>
       <w:bookmarkEnd w:id="26"/>
       <w:bookmarkEnd w:id="27"/>
+      <w:bookmarkEnd w:id="28"/>
       <w:proofErr w:type="spellEnd"/>
     </w:p>
     <w:p>
@@ -3534,15 +3544,15 @@
           <w:szCs w:val="32"/>
         </w:rPr>
       </w:pPr>
-      <w:bookmarkStart w:id="29" w:name="_Toc134109971"/>
-      <w:bookmarkStart w:id="30" w:name="_Toc161262912"/>
+      <w:bookmarkStart w:id="30" w:name="_Toc134109971"/>
+      <w:bookmarkStart w:id="31" w:name="_Toc161262912"/>
       <w:r>
         <w:t>Projede Yetkiler ve Roller</w:t>
       </w:r>
-      <w:bookmarkStart w:id="31" w:name="_Toc132024175"/>
-      <w:bookmarkEnd w:id="28"/>
+      <w:bookmarkStart w:id="32" w:name="_Toc132024175"/>
       <w:bookmarkEnd w:id="29"/>
       <w:bookmarkEnd w:id="30"/>
+      <w:bookmarkEnd w:id="31"/>
     </w:p>
     <w:p>
       <w:pPr>
@@ -3853,11 +3863,11 @@
       <w:pPr>
         <w:pStyle w:val="Stil2"/>
       </w:pPr>
-      <w:bookmarkStart w:id="32" w:name="_Toc161262913"/>
+      <w:bookmarkStart w:id="33" w:name="_Toc161262913"/>
       <w:r>
         <w:t>Sistemde Yapılabilecek İşlemler</w:t>
       </w:r>
-      <w:bookmarkEnd w:id="32"/>
+      <w:bookmarkEnd w:id="33"/>
     </w:p>
     <w:p>
       <w:pPr>
@@ -4453,7 +4463,7 @@
       <w:pPr>
         <w:pStyle w:val="Stil2"/>
       </w:pPr>
-      <w:bookmarkStart w:id="33" w:name="_Toc161262914"/>
+      <w:bookmarkStart w:id="34" w:name="_Toc161262914"/>
       <w:r>
         <w:t xml:space="preserve">User </w:t>
       </w:r>
@@ -4461,7 +4471,7 @@
       <w:r>
         <w:t>Storyler</w:t>
       </w:r>
-      <w:bookmarkEnd w:id="33"/>
+      <w:bookmarkEnd w:id="34"/>
       <w:proofErr w:type="spellEnd"/>
     </w:p>
     <w:p>
@@ -4688,10 +4698,10 @@
         <w:pStyle w:val="Stil2"/>
         <w:jc w:val="both"/>
       </w:pPr>
-      <w:bookmarkStart w:id="34" w:name="_Toc132024176"/>
-      <w:bookmarkStart w:id="35" w:name="_Toc134109972"/>
-      <w:bookmarkStart w:id="36" w:name="_Toc161262915"/>
-      <w:bookmarkEnd w:id="31"/>
+      <w:bookmarkStart w:id="35" w:name="_Toc132024176"/>
+      <w:bookmarkStart w:id="36" w:name="_Toc134109972"/>
+      <w:bookmarkStart w:id="37" w:name="_Toc161262915"/>
+      <w:bookmarkEnd w:id="32"/>
       <w:proofErr w:type="spellStart"/>
       <w:r>
         <w:t>Gantt</w:t>
@@ -4700,10 +4710,10 @@
       <w:r>
         <w:t xml:space="preserve"> Diyagramı</w:t>
       </w:r>
-      <w:bookmarkStart w:id="37" w:name="_Toc132024177"/>
-      <w:bookmarkEnd w:id="34"/>
+      <w:bookmarkStart w:id="38" w:name="_Toc132024177"/>
       <w:bookmarkEnd w:id="35"/>
       <w:bookmarkEnd w:id="36"/>
+      <w:bookmarkEnd w:id="37"/>
     </w:p>
     <w:p>
       <w:pPr>
@@ -4801,9 +4811,9 @@
         <w:pStyle w:val="AnaBalk"/>
         <w:jc w:val="center"/>
       </w:pPr>
-      <w:bookmarkStart w:id="38" w:name="_Toc132024178"/>
       <w:bookmarkStart w:id="39" w:name="_Toc161262916"/>
-      <w:bookmarkEnd w:id="37"/>
+      <w:bookmarkStart w:id="40" w:name="_Toc132024178"/>
+      <w:bookmarkEnd w:id="38"/>
       <w:r>
         <w:lastRenderedPageBreak/>
         <w:t>TASARIM</w:t>
@@ -4815,7 +4825,7 @@
         <w:pStyle w:val="Stil2"/>
         <w:jc w:val="both"/>
       </w:pPr>
-      <w:bookmarkStart w:id="40" w:name="_Toc161262917"/>
+      <w:bookmarkStart w:id="41" w:name="_Toc161262917"/>
       <w:proofErr w:type="spellStart"/>
       <w:r>
         <w:t>Use</w:t>
@@ -4824,7 +4834,7 @@
       <w:r>
         <w:t xml:space="preserve"> Case Diyagramı</w:t>
       </w:r>
-      <w:bookmarkEnd w:id="40"/>
+      <w:bookmarkEnd w:id="41"/>
     </w:p>
     <w:p>
       <w:pPr>
@@ -4884,6 +4894,8 @@
       <w:r>
         <w:rPr>
           <w:rFonts w:ascii="Cambria" w:hAnsi="Cambria"/>
+          <w:noProof/>
+          <w:lang w:eastAsia="tr-TR"/>
         </w:rPr>
         <w:drawing>
           <wp:inline distT="0" distB="0" distL="0" distR="0" wp14:anchorId="40B699B8" wp14:editId="00802AB4">
@@ -4994,11 +5006,11 @@
         <w:pStyle w:val="Stil2"/>
         <w:jc w:val="both"/>
       </w:pPr>
-      <w:bookmarkStart w:id="41" w:name="_Toc161262918"/>
+      <w:bookmarkStart w:id="42" w:name="_Toc161262918"/>
       <w:r>
         <w:t>Sınıf Diyagramı</w:t>
       </w:r>
-      <w:bookmarkEnd w:id="41"/>
+      <w:bookmarkEnd w:id="42"/>
     </w:p>
     <w:p>
       <w:pPr>
@@ -5081,12 +5093,12 @@
         <w:pStyle w:val="Stil2"/>
         <w:jc w:val="both"/>
       </w:pPr>
-      <w:bookmarkStart w:id="42" w:name="_Toc161262919"/>
+      <w:bookmarkStart w:id="43" w:name="_Toc161262919"/>
       <w:r>
         <w:lastRenderedPageBreak/>
         <w:t>ER Diyagramı</w:t>
       </w:r>
-      <w:bookmarkEnd w:id="42"/>
+      <w:bookmarkEnd w:id="43"/>
     </w:p>
     <w:p>
       <w:pPr>
@@ -5169,11 +5181,11 @@
         <w:pStyle w:val="Stil2"/>
         <w:jc w:val="both"/>
       </w:pPr>
-      <w:bookmarkStart w:id="43" w:name="_Toc161262920"/>
+      <w:bookmarkStart w:id="44" w:name="_Toc161262920"/>
       <w:r>
         <w:t>Veri Tabanı Yapısı</w:t>
       </w:r>
-      <w:bookmarkEnd w:id="43"/>
+      <w:bookmarkEnd w:id="44"/>
     </w:p>
     <w:p>
       <w:pPr>
@@ -5256,13 +5268,13 @@
         <w:pStyle w:val="Stil2"/>
         <w:jc w:val="both"/>
       </w:pPr>
-      <w:bookmarkStart w:id="44" w:name="_Toc161262921"/>
+      <w:bookmarkStart w:id="45" w:name="_Toc161262921"/>
       <w:proofErr w:type="spellStart"/>
       <w:r>
         <w:lastRenderedPageBreak/>
         <w:t>Mockup</w:t>
       </w:r>
-      <w:bookmarkEnd w:id="44"/>
+      <w:bookmarkEnd w:id="45"/>
       <w:proofErr w:type="spellEnd"/>
     </w:p>
     <w:p>
@@ -6573,7 +6585,7 @@
         </w:rPr>
         <w:t>Şekil Raporlama</w:t>
       </w:r>
-      <w:bookmarkEnd w:id="38"/>
+      <w:bookmarkEnd w:id="40"/>
     </w:p>
     <w:p>
       <w:pPr>
@@ -6587,13 +6599,13 @@
       <w:pPr>
         <w:pStyle w:val="Stil2"/>
       </w:pPr>
-      <w:bookmarkStart w:id="45" w:name="_Toc134109977"/>
-      <w:bookmarkStart w:id="46" w:name="_Toc161262922"/>
+      <w:bookmarkStart w:id="46" w:name="_Toc134109977"/>
+      <w:bookmarkStart w:id="47" w:name="_Toc161262922"/>
       <w:r>
         <w:t>Akış Diyagramı</w:t>
       </w:r>
-      <w:bookmarkEnd w:id="45"/>
       <w:bookmarkEnd w:id="46"/>
+      <w:bookmarkEnd w:id="47"/>
     </w:p>
     <w:p>
       <w:pPr>
@@ -6849,8 +6861,6 @@
           <w:rFonts w:ascii="Cambria" w:hAnsi="Cambria"/>
         </w:rPr>
       </w:pPr>
-      <w:bookmarkStart w:id="47" w:name="_GoBack"/>
-      <w:bookmarkEnd w:id="47"/>
     </w:p>
     <w:p>
       <w:pPr>
@@ -7005,7 +7015,7 @@
           <w:rPr>
             <w:noProof/>
           </w:rPr>
-          <w:t>18</w:t>
+          <w:t>19</w:t>
         </w:r>
         <w:r>
           <w:fldChar w:fldCharType="end"/>
@@ -13510,554 +13520,6 @@
 </w:styles>
 </file>
 
-<file path=word/glossary/document.xml><?xml version="1.0" encoding="utf-8"?>
-<w:glossaryDocument xmlns:wpc="http://schemas.microsoft.com/office/word/2010/wordprocessingCanvas" xmlns:cx="http://schemas.microsoft.com/office/drawing/2014/chartex" xmlns:mc="http://schemas.openxmlformats.org/markup-compatibility/2006" xmlns:o="urn:schemas-microsoft-com:office:office" xmlns:r="http://schemas.openxmlformats.org/officeDocument/2006/relationships" xmlns:m="http://schemas.openxmlformats.org/officeDocument/2006/math" xmlns:v="urn:schemas-microsoft-com:vml" xmlns:wp14="http://schemas.microsoft.com/office/word/2010/wordprocessingDrawing" xmlns:wp="http://schemas.openxmlformats.org/drawingml/2006/wordprocessingDrawing" xmlns:w10="urn:schemas-microsoft-com:office:word" xmlns:w="http://schemas.openxmlformats.org/wordprocessingml/2006/main" xmlns:w14="http://schemas.microsoft.com/office/word/2010/wordml" xmlns:w15="http://schemas.microsoft.com/office/word/2012/wordml" xmlns:w16se="http://schemas.microsoft.com/office/word/2015/wordml/symex" xmlns:wpg="http://schemas.microsoft.com/office/word/2010/wordprocessingGroup" xmlns:wpi="http://schemas.microsoft.com/office/word/2010/wordprocessingInk" xmlns:wne="http://schemas.microsoft.com/office/word/2006/wordml" xmlns:wps="http://schemas.microsoft.com/office/word/2010/wordprocessingShape" mc:Ignorable="w14 w15 w16se wp14"/>
-</file>
-
-<file path=word/glossary/fontTable.xml><?xml version="1.0" encoding="utf-8"?>
-<w:fonts xmlns:mc="http://schemas.openxmlformats.org/markup-compatibility/2006" xmlns:r="http://schemas.openxmlformats.org/officeDocument/2006/relationships" xmlns:w="http://schemas.openxmlformats.org/wordprocessingml/2006/main" xmlns:w14="http://schemas.microsoft.com/office/word/2010/wordml" xmlns:w15="http://schemas.microsoft.com/office/word/2012/wordml" xmlns:w16se="http://schemas.microsoft.com/office/word/2015/wordml/symex" mc:Ignorable="w14 w15 w16se">
-  <w:font w:name="Symbol">
-    <w:panose1 w:val="05050102010706020507"/>
-    <w:charset w:val="02"/>
-    <w:family w:val="roman"/>
-    <w:pitch w:val="variable"/>
-    <w:sig w:usb0="00000000" w:usb1="10000000" w:usb2="00000000" w:usb3="00000000" w:csb0="80000000" w:csb1="00000000"/>
-  </w:font>
-  <w:font w:name="Times New Roman">
-    <w:panose1 w:val="02020603050405020304"/>
-    <w:charset w:val="00"/>
-    <w:family w:val="roman"/>
-    <w:pitch w:val="variable"/>
-    <w:sig w:usb0="E0002AFF" w:usb1="C0007841" w:usb2="00000009" w:usb3="00000000" w:csb0="000001FF" w:csb1="00000000"/>
-  </w:font>
-  <w:font w:name="Courier New">
-    <w:panose1 w:val="02070309020205020404"/>
-    <w:charset w:val="A2"/>
-    <w:family w:val="modern"/>
-    <w:pitch w:val="fixed"/>
-    <w:sig w:usb0="E0002EFF" w:usb1="C0007843" w:usb2="00000009" w:usb3="00000000" w:csb0="000001FF" w:csb1="00000000"/>
-  </w:font>
-  <w:font w:name="Wingdings">
-    <w:panose1 w:val="05000000000000000000"/>
-    <w:charset w:val="02"/>
-    <w:family w:val="auto"/>
-    <w:pitch w:val="variable"/>
-    <w:sig w:usb0="00000000" w:usb1="10000000" w:usb2="00000000" w:usb3="00000000" w:csb0="80000000" w:csb1="00000000"/>
-  </w:font>
-  <w:font w:name="Calibri">
-    <w:panose1 w:val="020F0502020204030204"/>
-    <w:charset w:val="A2"/>
-    <w:family w:val="swiss"/>
-    <w:pitch w:val="variable"/>
-    <w:sig w:usb0="E4002EFF" w:usb1="C200247B" w:usb2="00000009" w:usb3="00000000" w:csb0="000001FF" w:csb1="00000000"/>
-  </w:font>
-  <w:font w:name="Calibri Light">
-    <w:panose1 w:val="020F0302020204030204"/>
-    <w:charset w:val="A2"/>
-    <w:family w:val="swiss"/>
-    <w:pitch w:val="variable"/>
-    <w:sig w:usb0="E4002EFF" w:usb1="C200247B" w:usb2="00000009" w:usb3="00000000" w:csb0="000001FF" w:csb1="00000000"/>
-  </w:font>
-  <w:font w:name="Cambria">
-    <w:panose1 w:val="02040503050406030204"/>
-    <w:charset w:val="A2"/>
-    <w:family w:val="roman"/>
-    <w:pitch w:val="variable"/>
-    <w:sig w:usb0="E00006FF" w:usb1="420024FF" w:usb2="02000000" w:usb3="00000000" w:csb0="0000019F" w:csb1="00000000"/>
-  </w:font>
-  <w:font w:name="Corbel">
-    <w:panose1 w:val="020B0503020204020204"/>
-    <w:charset w:val="A2"/>
-    <w:family w:val="swiss"/>
-    <w:pitch w:val="variable"/>
-    <w:sig w:usb0="A00002EF" w:usb1="4000A44B" w:usb2="00000000" w:usb3="00000000" w:csb0="0000019F" w:csb1="00000000"/>
-  </w:font>
-</w:fonts>
-</file>
-
-<file path=word/glossary/settings.xml><?xml version="1.0" encoding="utf-8"?>
-<w:settings xmlns:mc="http://schemas.openxmlformats.org/markup-compatibility/2006" xmlns:o="urn:schemas-microsoft-com:office:office" xmlns:r="http://schemas.openxmlformats.org/officeDocument/2006/relationships" xmlns:m="http://schemas.openxmlformats.org/officeDocument/2006/math" xmlns:v="urn:schemas-microsoft-com:vml" xmlns:w10="urn:schemas-microsoft-com:office:word" xmlns:w="http://schemas.openxmlformats.org/wordprocessingml/2006/main" xmlns:w14="http://schemas.microsoft.com/office/word/2010/wordml" xmlns:w15="http://schemas.microsoft.com/office/word/2012/wordml" xmlns:w16se="http://schemas.microsoft.com/office/word/2015/wordml/symex" xmlns:sl="http://schemas.openxmlformats.org/schemaLibrary/2006/main" mc:Ignorable="w14 w15 w16se">
-  <w:view w:val="normal"/>
-  <w:defaultTabStop w:val="708"/>
-  <w:hyphenationZone w:val="425"/>
-  <w:characterSpacingControl w:val="doNotCompress"/>
-  <w:compat>
-    <w:useFELayout/>
-    <w:compatSetting w:name="compatibilityMode" w:uri="http://schemas.microsoft.com/office/word" w:val="15"/>
-    <w:compatSetting w:name="overrideTableStyleFontSizeAndJustification" w:uri="http://schemas.microsoft.com/office/word" w:val="1"/>
-    <w:compatSetting w:name="enableOpenTypeFeatures" w:uri="http://schemas.microsoft.com/office/word" w:val="1"/>
-    <w:compatSetting w:name="doNotFlipMirrorIndents" w:uri="http://schemas.microsoft.com/office/word" w:val="1"/>
-    <w:compatSetting w:name="differentiateMultirowTableHeaders" w:uri="http://schemas.microsoft.com/office/word" w:val="1"/>
-  </w:compat>
-  <w:rsids>
-    <w:rsidRoot w:val="000C76C7"/>
-    <w:rsid w:val="000C76C7"/>
-    <w:rsid w:val="000D15BD"/>
-  </w:rsids>
-  <m:mathPr>
-    <m:mathFont m:val="Cambria Math"/>
-    <m:brkBin m:val="before"/>
-    <m:brkBinSub m:val="--"/>
-    <m:smallFrac m:val="0"/>
-    <m:dispDef/>
-    <m:lMargin m:val="0"/>
-    <m:rMargin m:val="0"/>
-    <m:defJc m:val="centerGroup"/>
-    <m:wrapIndent m:val="1440"/>
-    <m:intLim m:val="subSup"/>
-    <m:naryLim m:val="undOvr"/>
-  </m:mathPr>
-  <w:themeFontLang w:val="tr-TR"/>
-  <w:clrSchemeMapping w:bg1="light1" w:t1="dark1" w:bg2="light2" w:t2="dark2" w:accent1="accent1" w:accent2="accent2" w:accent3="accent3" w:accent4="accent4" w:accent5="accent5" w:accent6="accent6" w:hyperlink="hyperlink" w:followedHyperlink="followedHyperlink"/>
-  <w:decimalSymbol w:val=","/>
-  <w:listSeparator w:val=";"/>
-  <w15:chartTrackingRefBased/>
-</w:settings>
-</file>
-
-<file path=word/glossary/styles.xml><?xml version="1.0" encoding="utf-8"?>
-<w:styles xmlns:mc="http://schemas.openxmlformats.org/markup-compatibility/2006" xmlns:r="http://schemas.openxmlformats.org/officeDocument/2006/relationships" xmlns:w="http://schemas.openxmlformats.org/wordprocessingml/2006/main" xmlns:w14="http://schemas.microsoft.com/office/word/2010/wordml" xmlns:w15="http://schemas.microsoft.com/office/word/2012/wordml" xmlns:w16se="http://schemas.microsoft.com/office/word/2015/wordml/symex" mc:Ignorable="w14 w15 w16se">
-  <w:docDefaults>
-    <w:rPrDefault>
-      <w:rPr>
-        <w:rFonts w:asciiTheme="minorHAnsi" w:eastAsiaTheme="minorEastAsia" w:hAnsiTheme="minorHAnsi" w:cstheme="minorBidi"/>
-        <w:sz w:val="22"/>
-        <w:szCs w:val="22"/>
-        <w:lang w:val="tr-TR" w:eastAsia="tr-TR" w:bidi="ar-SA"/>
-      </w:rPr>
-    </w:rPrDefault>
-    <w:pPrDefault>
-      <w:pPr>
-        <w:spacing w:after="160" w:line="259" w:lineRule="auto"/>
-      </w:pPr>
-    </w:pPrDefault>
-  </w:docDefaults>
-  <w:latentStyles w:defLockedState="0" w:defUIPriority="99" w:defSemiHidden="0" w:defUnhideWhenUsed="0" w:defQFormat="0" w:count="371">
-    <w:lsdException w:name="Normal" w:uiPriority="0" w:qFormat="1"/>
-    <w:lsdException w:name="heading 1" w:uiPriority="9" w:qFormat="1"/>
-    <w:lsdException w:name="heading 2" w:semiHidden="1" w:uiPriority="9" w:unhideWhenUsed="1" w:qFormat="1"/>
-    <w:lsdException w:name="heading 3" w:semiHidden="1" w:uiPriority="9" w:unhideWhenUsed="1" w:qFormat="1"/>
-    <w:lsdException w:name="heading 4" w:semiHidden="1" w:uiPriority="9" w:unhideWhenUsed="1" w:qFormat="1"/>
-    <w:lsdException w:name="heading 5" w:semiHidden="1" w:uiPriority="9" w:unhideWhenUsed="1" w:qFormat="1"/>
-    <w:lsdException w:name="heading 6" w:semiHidden="1" w:uiPriority="9" w:unhideWhenUsed="1" w:qFormat="1"/>
-    <w:lsdException w:name="heading 7" w:semiHidden="1" w:uiPriority="9" w:unhideWhenUsed="1" w:qFormat="1"/>
-    <w:lsdException w:name="heading 8" w:semiHidden="1" w:uiPriority="9" w:unhideWhenUsed="1" w:qFormat="1"/>
-    <w:lsdException w:name="heading 9" w:semiHidden="1" w:uiPriority="9" w:unhideWhenUsed="1" w:qFormat="1"/>
-    <w:lsdException w:name="index 1" w:semiHidden="1" w:unhideWhenUsed="1"/>
-    <w:lsdException w:name="index 2" w:semiHidden="1" w:unhideWhenUsed="1"/>
-    <w:lsdException w:name="index 3" w:semiHidden="1" w:unhideWhenUsed="1"/>
-    <w:lsdException w:name="index 4" w:semiHidden="1" w:unhideWhenUsed="1"/>
-    <w:lsdException w:name="index 5" w:semiHidden="1" w:unhideWhenUsed="1"/>
-    <w:lsdException w:name="index 6" w:semiHidden="1" w:unhideWhenUsed="1"/>
-    <w:lsdException w:name="index 7" w:semiHidden="1" w:unhideWhenUsed="1"/>
-    <w:lsdException w:name="index 8" w:semiHidden="1" w:unhideWhenUsed="1"/>
-    <w:lsdException w:name="index 9" w:semiHidden="1" w:unhideWhenUsed="1"/>
-    <w:lsdException w:name="toc 1" w:semiHidden="1" w:uiPriority="39" w:unhideWhenUsed="1"/>
-    <w:lsdException w:name="toc 2" w:semiHidden="1" w:uiPriority="39" w:unhideWhenUsed="1"/>
-    <w:lsdException w:name="toc 3" w:semiHidden="1" w:uiPriority="39" w:unhideWhenUsed="1"/>
-    <w:lsdException w:name="toc 4" w:semiHidden="1" w:uiPriority="39" w:unhideWhenUsed="1"/>
-    <w:lsdException w:name="toc 5" w:semiHidden="1" w:uiPriority="39" w:unhideWhenUsed="1"/>
-    <w:lsdException w:name="toc 6" w:semiHidden="1" w:uiPriority="39" w:unhideWhenUsed="1"/>
-    <w:lsdException w:name="toc 7" w:semiHidden="1" w:uiPriority="39" w:unhideWhenUsed="1"/>
-    <w:lsdException w:name="toc 8" w:semiHidden="1" w:uiPriority="39" w:unhideWhenUsed="1"/>
-    <w:lsdException w:name="toc 9" w:semiHidden="1" w:uiPriority="39" w:unhideWhenUsed="1"/>
-    <w:lsdException w:name="Normal Indent" w:semiHidden="1" w:unhideWhenUsed="1"/>
-    <w:lsdException w:name="footnote text" w:semiHidden="1" w:unhideWhenUsed="1"/>
-    <w:lsdException w:name="annotation text" w:semiHidden="1" w:unhideWhenUsed="1"/>
-    <w:lsdException w:name="header" w:semiHidden="1" w:unhideWhenUsed="1"/>
-    <w:lsdException w:name="footer" w:semiHidden="1" w:unhideWhenUsed="1"/>
-    <w:lsdException w:name="index heading" w:semiHidden="1" w:unhideWhenUsed="1"/>
-    <w:lsdException w:name="caption" w:semiHidden="1" w:uiPriority="35" w:unhideWhenUsed="1" w:qFormat="1"/>
-    <w:lsdException w:name="table of figures" w:semiHidden="1" w:unhideWhenUsed="1"/>
-    <w:lsdException w:name="envelope address" w:semiHidden="1" w:unhideWhenUsed="1"/>
-    <w:lsdException w:name="envelope return" w:semiHidden="1" w:unhideWhenUsed="1"/>
-    <w:lsdException w:name="footnote reference" w:semiHidden="1" w:unhideWhenUsed="1"/>
-    <w:lsdException w:name="annotation reference" w:semiHidden="1" w:unhideWhenUsed="1"/>
-    <w:lsdException w:name="line number" w:semiHidden="1" w:unhideWhenUsed="1"/>
-    <w:lsdException w:name="page number" w:semiHidden="1" w:unhideWhenUsed="1"/>
-    <w:lsdException w:name="endnote reference" w:semiHidden="1" w:unhideWhenUsed="1"/>
-    <w:lsdException w:name="endnote text" w:semiHidden="1" w:unhideWhenUsed="1"/>
-    <w:lsdException w:name="table of authorities" w:semiHidden="1" w:unhideWhenUsed="1"/>
-    <w:lsdException w:name="macro" w:semiHidden="1" w:unhideWhenUsed="1"/>
-    <w:lsdException w:name="toa heading" w:semiHidden="1" w:unhideWhenUsed="1"/>
-    <w:lsdException w:name="List" w:semiHidden="1" w:unhideWhenUsed="1"/>
-    <w:lsdException w:name="List Bullet" w:semiHidden="1" w:unhideWhenUsed="1"/>
-    <w:lsdException w:name="List Number" w:semiHidden="1" w:unhideWhenUsed="1"/>
-    <w:lsdException w:name="List 2" w:semiHidden="1" w:unhideWhenUsed="1"/>
-    <w:lsdException w:name="List 3" w:semiHidden="1" w:unhideWhenUsed="1"/>
-    <w:lsdException w:name="List 4" w:semiHidden="1" w:unhideWhenUsed="1"/>
-    <w:lsdException w:name="List 5" w:semiHidden="1" w:unhideWhenUsed="1"/>
-    <w:lsdException w:name="List Bullet 2" w:semiHidden="1" w:unhideWhenUsed="1"/>
-    <w:lsdException w:name="List Bullet 3" w:semiHidden="1" w:unhideWhenUsed="1"/>
-    <w:lsdException w:name="List Bullet 4" w:semiHidden="1" w:unhideWhenUsed="1"/>
-    <w:lsdException w:name="List Bullet 5" w:semiHidden="1" w:unhideWhenUsed="1"/>
-    <w:lsdException w:name="List Number 2" w:semiHidden="1" w:unhideWhenUsed="1"/>
-    <w:lsdException w:name="List Number 3" w:semiHidden="1" w:unhideWhenUsed="1"/>
-    <w:lsdException w:name="List Number 4" w:semiHidden="1" w:unhideWhenUsed="1"/>
-    <w:lsdException w:name="List Number 5" w:semiHidden="1" w:unhideWhenUsed="1"/>
-    <w:lsdException w:name="Title" w:uiPriority="10" w:qFormat="1"/>
-    <w:lsdException w:name="Closing" w:semiHidden="1" w:unhideWhenUsed="1"/>
-    <w:lsdException w:name="Signature" w:semiHidden="1" w:unhideWhenUsed="1"/>
-    <w:lsdException w:name="Default Paragraph Font" w:semiHidden="1" w:uiPriority="1" w:unhideWhenUsed="1"/>
-    <w:lsdException w:name="Body Text" w:semiHidden="1" w:unhideWhenUsed="1"/>
-    <w:lsdException w:name="Body Text Indent" w:semiHidden="1" w:unhideWhenUsed="1"/>
-    <w:lsdException w:name="List Continue" w:semiHidden="1" w:unhideWhenUsed="1"/>
-    <w:lsdException w:name="List Continue 2" w:semiHidden="1" w:unhideWhenUsed="1"/>
-    <w:lsdException w:name="List Continue 3" w:semiHidden="1" w:unhideWhenUsed="1"/>
-    <w:lsdException w:name="List Continue 4" w:semiHidden="1" w:unhideWhenUsed="1"/>
-    <w:lsdException w:name="List Continue 5" w:semiHidden="1" w:unhideWhenUsed="1"/>
-    <w:lsdException w:name="Message Header" w:semiHidden="1" w:unhideWhenUsed="1"/>
-    <w:lsdException w:name="Subtitle" w:uiPriority="11" w:qFormat="1"/>
-    <w:lsdException w:name="Salutation" w:semiHidden="1" w:unhideWhenUsed="1"/>
-    <w:lsdException w:name="Date" w:semiHidden="1" w:unhideWhenUsed="1"/>
-    <w:lsdException w:name="Body Text First Indent" w:semiHidden="1" w:unhideWhenUsed="1"/>
-    <w:lsdException w:name="Body Text First Indent 2" w:semiHidden="1" w:unhideWhenUsed="1"/>
-    <w:lsdException w:name="Note Heading" w:semiHidden="1" w:unhideWhenUsed="1"/>
-    <w:lsdException w:name="Body Text 2" w:semiHidden="1" w:unhideWhenUsed="1"/>
-    <w:lsdException w:name="Body Text 3" w:semiHidden="1" w:unhideWhenUsed="1"/>
-    <w:lsdException w:name="Body Text Indent 2" w:semiHidden="1" w:unhideWhenUsed="1"/>
-    <w:lsdException w:name="Body Text Indent 3" w:semiHidden="1" w:unhideWhenUsed="1"/>
-    <w:lsdException w:name="Block Text" w:semiHidden="1" w:unhideWhenUsed="1"/>
-    <w:lsdException w:name="Hyperlink" w:semiHidden="1" w:unhideWhenUsed="1"/>
-    <w:lsdException w:name="FollowedHyperlink" w:semiHidden="1" w:unhideWhenUsed="1"/>
-    <w:lsdException w:name="Strong" w:uiPriority="22" w:qFormat="1"/>
-    <w:lsdException w:name="Emphasis" w:uiPriority="20" w:qFormat="1"/>
-    <w:lsdException w:name="Document Map" w:semiHidden="1" w:unhideWhenUsed="1"/>
-    <w:lsdException w:name="Plain Text" w:semiHidden="1" w:unhideWhenUsed="1"/>
-    <w:lsdException w:name="E-mail Signature" w:semiHidden="1" w:unhideWhenUsed="1"/>
-    <w:lsdException w:name="HTML Top of Form" w:semiHidden="1" w:unhideWhenUsed="1"/>
-    <w:lsdException w:name="HTML Bottom of Form" w:semiHidden="1" w:unhideWhenUsed="1"/>
-    <w:lsdException w:name="Normal (Web)" w:semiHidden="1" w:unhideWhenUsed="1"/>
-    <w:lsdException w:name="HTML Acronym" w:semiHidden="1" w:unhideWhenUsed="1"/>
-    <w:lsdException w:name="HTML Address" w:semiHidden="1" w:unhideWhenUsed="1"/>
-    <w:lsdException w:name="HTML Cite" w:semiHidden="1" w:unhideWhenUsed="1"/>
-    <w:lsdException w:name="HTML Code" w:semiHidden="1" w:unhideWhenUsed="1"/>
-    <w:lsdException w:name="HTML Definition" w:semiHidden="1" w:unhideWhenUsed="1"/>
-    <w:lsdException w:name="HTML Keyboard" w:semiHidden="1" w:unhideWhenUsed="1"/>
-    <w:lsdException w:name="HTML Preformatted" w:semiHidden="1" w:unhideWhenUsed="1"/>
-    <w:lsdException w:name="HTML Sample" w:semiHidden="1" w:unhideWhenUsed="1"/>
-    <w:lsdException w:name="HTML Typewriter" w:semiHidden="1" w:unhideWhenUsed="1"/>
-    <w:lsdException w:name="HTML Variable" w:semiHidden="1" w:unhideWhenUsed="1"/>
-    <w:lsdException w:name="Normal Table" w:semiHidden="1" w:unhideWhenUsed="1"/>
-    <w:lsdException w:name="annotation subject" w:semiHidden="1" w:unhideWhenUsed="1"/>
-    <w:lsdException w:name="No List" w:semiHidden="1" w:unhideWhenUsed="1"/>
-    <w:lsdException w:name="Outline List 1" w:semiHidden="1" w:unhideWhenUsed="1"/>
-    <w:lsdException w:name="Outline List 2" w:semiHidden="1" w:unhideWhenUsed="1"/>
-    <w:lsdException w:name="Outline List 3" w:semiHidden="1" w:unhideWhenUsed="1"/>
-    <w:lsdException w:name="Table Simple 1" w:semiHidden="1" w:unhideWhenUsed="1"/>
-    <w:lsdException w:name="Table Simple 2" w:semiHidden="1" w:unhideWhenUsed="1"/>
-    <w:lsdException w:name="Table Simple 3" w:semiHidden="1" w:unhideWhenUsed="1"/>
-    <w:lsdException w:name="Table Classic 1" w:semiHidden="1" w:unhideWhenUsed="1"/>
-    <w:lsdException w:name="Table Classic 2" w:semiHidden="1" w:unhideWhenUsed="1"/>
-    <w:lsdException w:name="Table Classic 3" w:semiHidden="1" w:unhideWhenUsed="1"/>
-    <w:lsdException w:name="Table Classic 4" w:semiHidden="1" w:unhideWhenUsed="1"/>
-    <w:lsdException w:name="Table Colorful 1" w:semiHidden="1" w:unhideWhenUsed="1"/>
-    <w:lsdException w:name="Table Colorful 2" w:semiHidden="1" w:unhideWhenUsed="1"/>
-    <w:lsdException w:name="Table Colorful 3" w:semiHidden="1" w:unhideWhenUsed="1"/>
-    <w:lsdException w:name="Table Columns 1" w:semiHidden="1" w:unhideWhenUsed="1"/>
-    <w:lsdException w:name="Table Columns 2" w:semiHidden="1" w:unhideWhenUsed="1"/>
-    <w:lsdException w:name="Table Columns 3" w:semiHidden="1" w:unhideWhenUsed="1"/>
-    <w:lsdException w:name="Table Columns 4" w:semiHidden="1" w:unhideWhenUsed="1"/>
-    <w:lsdException w:name="Table Columns 5" w:semiHidden="1" w:unhideWhenUsed="1"/>
-    <w:lsdException w:name="Table Grid 1" w:semiHidden="1" w:unhideWhenUsed="1"/>
-    <w:lsdException w:name="Table Grid 2" w:semiHidden="1" w:unhideWhenUsed="1"/>
-    <w:lsdException w:name="Table Grid 3" w:semiHidden="1" w:unhideWhenUsed="1"/>
-    <w:lsdException w:name="Table Grid 4" w:semiHidden="1" w:unhideWhenUsed="1"/>
-    <w:lsdException w:name="Table Grid 5" w:semiHidden="1" w:unhideWhenUsed="1"/>
-    <w:lsdException w:name="Table Grid 6" w:semiHidden="1" w:unhideWhenUsed="1"/>
-    <w:lsdException w:name="Table Grid 7" w:semiHidden="1" w:unhideWhenUsed="1"/>
-    <w:lsdException w:name="Table Grid 8" w:semiHidden="1" w:unhideWhenUsed="1"/>
-    <w:lsdException w:name="Table List 1" w:semiHidden="1" w:unhideWhenUsed="1"/>
-    <w:lsdException w:name="Table List 2" w:semiHidden="1" w:unhideWhenUsed="1"/>
-    <w:lsdException w:name="Table List 3" w:semiHidden="1" w:unhideWhenUsed="1"/>
-    <w:lsdException w:name="Table List 4" w:semiHidden="1" w:unhideWhenUsed="1"/>
-    <w:lsdException w:name="Table List 5" w:semiHidden="1" w:unhideWhenUsed="1"/>
-    <w:lsdException w:name="Table List 6" w:semiHidden="1" w:unhideWhenUsed="1"/>
-    <w:lsdException w:name="Table List 7" w:semiHidden="1" w:unhideWhenUsed="1"/>
-    <w:lsdException w:name="Table List 8" w:semiHidden="1" w:unhideWhenUsed="1"/>
-    <w:lsdException w:name="Table 3D effects 1" w:semiHidden="1" w:unhideWhenUsed="1"/>
-    <w:lsdException w:name="Table 3D effects 2" w:semiHidden="1" w:unhideWhenUsed="1"/>
-    <w:lsdException w:name="Table 3D effects 3" w:semiHidden="1" w:unhideWhenUsed="1"/>
-    <w:lsdException w:name="Table Contemporary" w:semiHidden="1" w:unhideWhenUsed="1"/>
-    <w:lsdException w:name="Table Elegant" w:semiHidden="1" w:unhideWhenUsed="1"/>
-    <w:lsdException w:name="Table Professional" w:semiHidden="1" w:unhideWhenUsed="1"/>
-    <w:lsdException w:name="Table Subtle 1" w:semiHidden="1" w:unhideWhenUsed="1"/>
-    <w:lsdException w:name="Table Subtle 2" w:semiHidden="1" w:unhideWhenUsed="1"/>
-    <w:lsdException w:name="Table Web 1" w:semiHidden="1" w:unhideWhenUsed="1"/>
-    <w:lsdException w:name="Table Web 2" w:semiHidden="1" w:unhideWhenUsed="1"/>
-    <w:lsdException w:name="Table Web 3" w:semiHidden="1" w:unhideWhenUsed="1"/>
-    <w:lsdException w:name="Balloon Text" w:semiHidden="1" w:unhideWhenUsed="1"/>
-    <w:lsdException w:name="Table Grid" w:uiPriority="39"/>
-    <w:lsdException w:name="Table Theme" w:semiHidden="1" w:unhideWhenUsed="1"/>
-    <w:lsdException w:name="Placeholder Text" w:semiHidden="1"/>
-    <w:lsdException w:name="No Spacing" w:uiPriority="1" w:qFormat="1"/>
-    <w:lsdException w:name="Light Shading" w:uiPriority="60"/>
-    <w:lsdException w:name="Light List" w:uiPriority="61"/>
-    <w:lsdException w:name="Light Grid" w:uiPriority="62"/>
-    <w:lsdException w:name="Medium Shading 1" w:uiPriority="63"/>
-    <w:lsdException w:name="Medium Shading 2" w:uiPriority="64"/>
-    <w:lsdException w:name="Medium List 1" w:uiPriority="65"/>
-    <w:lsdException w:name="Medium List 2" w:uiPriority="66"/>
-    <w:lsdException w:name="Medium Grid 1" w:uiPriority="67"/>
-    <w:lsdException w:name="Medium Grid 2" w:uiPriority="68"/>
-    <w:lsdException w:name="Medium Grid 3" w:uiPriority="69"/>
-    <w:lsdException w:name="Dark List" w:uiPriority="70"/>
-    <w:lsdException w:name="Colorful Shading" w:uiPriority="71"/>
-    <w:lsdException w:name="Colorful List" w:uiPriority="72"/>
-    <w:lsdException w:name="Colorful Grid" w:uiPriority="73"/>
-    <w:lsdException w:name="Light Shading Accent 1" w:uiPriority="60"/>
-    <w:lsdException w:name="Light List Accent 1" w:uiPriority="61"/>
-    <w:lsdException w:name="Light Grid Accent 1" w:uiPriority="62"/>
-    <w:lsdException w:name="Medium Shading 1 Accent 1" w:uiPriority="63"/>
-    <w:lsdException w:name="Medium Shading 2 Accent 1" w:uiPriority="64"/>
-    <w:lsdException w:name="Medium List 1 Accent 1" w:uiPriority="65"/>
-    <w:lsdException w:name="Revision" w:semiHidden="1"/>
-    <w:lsdException w:name="List Paragraph" w:uiPriority="34" w:qFormat="1"/>
-    <w:lsdException w:name="Quote" w:uiPriority="29" w:qFormat="1"/>
-    <w:lsdException w:name="Intense Quote" w:uiPriority="30" w:qFormat="1"/>
-    <w:lsdException w:name="Medium List 2 Accent 1" w:uiPriority="66"/>
-    <w:lsdException w:name="Medium Grid 1 Accent 1" w:uiPriority="67"/>
-    <w:lsdException w:name="Medium Grid 2 Accent 1" w:uiPriority="68"/>
-    <w:lsdException w:name="Medium Grid 3 Accent 1" w:uiPriority="69"/>
-    <w:lsdException w:name="Dark List Accent 1" w:uiPriority="70"/>
-    <w:lsdException w:name="Colorful Shading Accent 1" w:uiPriority="71"/>
-    <w:lsdException w:name="Colorful List Accent 1" w:uiPriority="72"/>
-    <w:lsdException w:name="Colorful Grid Accent 1" w:uiPriority="73"/>
-    <w:lsdException w:name="Light Shading Accent 2" w:uiPriority="60"/>
-    <w:lsdException w:name="Light List Accent 2" w:uiPriority="61"/>
-    <w:lsdException w:name="Light Grid Accent 2" w:uiPriority="62"/>
-    <w:lsdException w:name="Medium Shading 1 Accent 2" w:uiPriority="63"/>
-    <w:lsdException w:name="Medium Shading 2 Accent 2" w:uiPriority="64"/>
-    <w:lsdException w:name="Medium List 1 Accent 2" w:uiPriority="65"/>
-    <w:lsdException w:name="Medium List 2 Accent 2" w:uiPriority="66"/>
-    <w:lsdException w:name="Medium Grid 1 Accent 2" w:uiPriority="67"/>
-    <w:lsdException w:name="Medium Grid 2 Accent 2" w:uiPriority="68"/>
-    <w:lsdException w:name="Medium Grid 3 Accent 2" w:uiPriority="69"/>
-    <w:lsdException w:name="Dark List Accent 2" w:uiPriority="70"/>
-    <w:lsdException w:name="Colorful Shading Accent 2" w:uiPriority="71"/>
-    <w:lsdException w:name="Colorful List Accent 2" w:uiPriority="72"/>
-    <w:lsdException w:name="Colorful Grid Accent 2" w:uiPriority="73"/>
-    <w:lsdException w:name="Light Shading Accent 3" w:uiPriority="60"/>
-    <w:lsdException w:name="Light List Accent 3" w:uiPriority="61"/>
-    <w:lsdException w:name="Light Grid Accent 3" w:uiPriority="62"/>
-    <w:lsdException w:name="Medium Shading 1 Accent 3" w:uiPriority="63"/>
-    <w:lsdException w:name="Medium Shading 2 Accent 3" w:uiPriority="64"/>
-    <w:lsdException w:name="Medium List 1 Accent 3" w:uiPriority="65"/>
-    <w:lsdException w:name="Medium List 2 Accent 3" w:uiPriority="66"/>
-    <w:lsdException w:name="Medium Grid 1 Accent 3" w:uiPriority="67"/>
-    <w:lsdException w:name="Medium Grid 2 Accent 3" w:uiPriority="68"/>
-    <w:lsdException w:name="Medium Grid 3 Accent 3" w:uiPriority="69"/>
-    <w:lsdException w:name="Dark List Accent 3" w:uiPriority="70"/>
-    <w:lsdException w:name="Colorful Shading Accent 3" w:uiPriority="71"/>
-    <w:lsdException w:name="Colorful List Accent 3" w:uiPriority="72"/>
-    <w:lsdException w:name="Colorful Grid Accent 3" w:uiPriority="73"/>
-    <w:lsdException w:name="Light Shading Accent 4" w:uiPriority="60"/>
-    <w:lsdException w:name="Light List Accent 4" w:uiPriority="61"/>
-    <w:lsdException w:name="Light Grid Accent 4" w:uiPriority="62"/>
-    <w:lsdException w:name="Medium Shading 1 Accent 4" w:uiPriority="63"/>
-    <w:lsdException w:name="Medium Shading 2 Accent 4" w:uiPriority="64"/>
-    <w:lsdException w:name="Medium List 1 Accent 4" w:uiPriority="65"/>
-    <w:lsdException w:name="Medium List 2 Accent 4" w:uiPriority="66"/>
-    <w:lsdException w:name="Medium Grid 1 Accent 4" w:uiPriority="67"/>
-    <w:lsdException w:name="Medium Grid 2 Accent 4" w:uiPriority="68"/>
-    <w:lsdException w:name="Medium Grid 3 Accent 4" w:uiPriority="69"/>
-    <w:lsdException w:name="Dark List Accent 4" w:uiPriority="70"/>
-    <w:lsdException w:name="Colorful Shading Accent 4" w:uiPriority="71"/>
-    <w:lsdException w:name="Colorful List Accent 4" w:uiPriority="72"/>
-    <w:lsdException w:name="Colorful Grid Accent 4" w:uiPriority="73"/>
-    <w:lsdException w:name="Light Shading Accent 5" w:uiPriority="60"/>
-    <w:lsdException w:name="Light List Accent 5" w:uiPriority="61"/>
-    <w:lsdException w:name="Light Grid Accent 5" w:uiPriority="62"/>
-    <w:lsdException w:name="Medium Shading 1 Accent 5" w:uiPriority="63"/>
-    <w:lsdException w:name="Medium Shading 2 Accent 5" w:uiPriority="64"/>
-    <w:lsdException w:name="Medium List 1 Accent 5" w:uiPriority="65"/>
-    <w:lsdException w:name="Medium List 2 Accent 5" w:uiPriority="66"/>
-    <w:lsdException w:name="Medium Grid 1 Accent 5" w:uiPriority="67"/>
-    <w:lsdException w:name="Medium Grid 2 Accent 5" w:uiPriority="68"/>
-    <w:lsdException w:name="Medium Grid 3 Accent 5" w:uiPriority="69"/>
-    <w:lsdException w:name="Dark List Accent 5" w:uiPriority="70"/>
-    <w:lsdException w:name="Colorful Shading Accent 5" w:uiPriority="71"/>
-    <w:lsdException w:name="Colorful List Accent 5" w:uiPriority="72"/>
-    <w:lsdException w:name="Colorful Grid Accent 5" w:uiPriority="73"/>
-    <w:lsdException w:name="Light Shading Accent 6" w:uiPriority="60"/>
-    <w:lsdException w:name="Light List Accent 6" w:uiPriority="61"/>
-    <w:lsdException w:name="Light Grid Accent 6" w:uiPriority="62"/>
-    <w:lsdException w:name="Medium Shading 1 Accent 6" w:uiPriority="63"/>
-    <w:lsdException w:name="Medium Shading 2 Accent 6" w:uiPriority="64"/>
-    <w:lsdException w:name="Medium List 1 Accent 6" w:uiPriority="65"/>
-    <w:lsdException w:name="Medium List 2 Accent 6" w:uiPriority="66"/>
-    <w:lsdException w:name="Medium Grid 1 Accent 6" w:uiPriority="67"/>
-    <w:lsdException w:name="Medium Grid 2 Accent 6" w:uiPriority="68"/>
-    <w:lsdException w:name="Medium Grid 3 Accent 6" w:uiPriority="69"/>
-    <w:lsdException w:name="Dark List Accent 6" w:uiPriority="70"/>
-    <w:lsdException w:name="Colorful Shading Accent 6" w:uiPriority="71"/>
-    <w:lsdException w:name="Colorful List Accent 6" w:uiPriority="72"/>
-    <w:lsdException w:name="Colorful Grid Accent 6" w:uiPriority="73"/>
-    <w:lsdException w:name="Subtle Emphasis" w:uiPriority="19" w:qFormat="1"/>
-    <w:lsdException w:name="Intense Emphasis" w:uiPriority="21" w:qFormat="1"/>
-    <w:lsdException w:name="Subtle Reference" w:uiPriority="31" w:qFormat="1"/>
-    <w:lsdException w:name="Intense Reference" w:uiPriority="32" w:qFormat="1"/>
-    <w:lsdException w:name="Book Title" w:uiPriority="33" w:qFormat="1"/>
-    <w:lsdException w:name="Bibliography" w:semiHidden="1" w:uiPriority="37" w:unhideWhenUsed="1"/>
-    <w:lsdException w:name="TOC Heading" w:semiHidden="1" w:uiPriority="39" w:unhideWhenUsed="1" w:qFormat="1"/>
-    <w:lsdException w:name="Plain Table 1" w:uiPriority="41"/>
-    <w:lsdException w:name="Plain Table 2" w:uiPriority="42"/>
-    <w:lsdException w:name="Plain Table 3" w:uiPriority="43"/>
-    <w:lsdException w:name="Plain Table 4" w:uiPriority="44"/>
-    <w:lsdException w:name="Plain Table 5" w:uiPriority="45"/>
-    <w:lsdException w:name="Grid Table Light" w:uiPriority="40"/>
-    <w:lsdException w:name="Grid Table 1 Light" w:uiPriority="46"/>
-    <w:lsdException w:name="Grid Table 2" w:uiPriority="47"/>
-    <w:lsdException w:name="Grid Table 3" w:uiPriority="48"/>
-    <w:lsdException w:name="Grid Table 4" w:uiPriority="49"/>
-    <w:lsdException w:name="Grid Table 5 Dark" w:uiPriority="50"/>
-    <w:lsdException w:name="Grid Table 6 Colorful" w:uiPriority="51"/>
-    <w:lsdException w:name="Grid Table 7 Colorful" w:uiPriority="52"/>
-    <w:lsdException w:name="Grid Table 1 Light Accent 1" w:uiPriority="46"/>
-    <w:lsdException w:name="Grid Table 2 Accent 1" w:uiPriority="47"/>
-    <w:lsdException w:name="Grid Table 3 Accent 1" w:uiPriority="48"/>
-    <w:lsdException w:name="Grid Table 4 Accent 1" w:uiPriority="49"/>
-    <w:lsdException w:name="Grid Table 5 Dark Accent 1" w:uiPriority="50"/>
-    <w:lsdException w:name="Grid Table 6 Colorful Accent 1" w:uiPriority="51"/>
-    <w:lsdException w:name="Grid Table 7 Colorful Accent 1" w:uiPriority="52"/>
-    <w:lsdException w:name="Grid Table 1 Light Accent 2" w:uiPriority="46"/>
-    <w:lsdException w:name="Grid Table 2 Accent 2" w:uiPriority="47"/>
-    <w:lsdException w:name="Grid Table 3 Accent 2" w:uiPriority="48"/>
-    <w:lsdException w:name="Grid Table 4 Accent 2" w:uiPriority="49"/>
-    <w:lsdException w:name="Grid Table 5 Dark Accent 2" w:uiPriority="50"/>
-    <w:lsdException w:name="Grid Table 6 Colorful Accent 2" w:uiPriority="51"/>
-    <w:lsdException w:name="Grid Table 7 Colorful Accent 2" w:uiPriority="52"/>
-    <w:lsdException w:name="Grid Table 1 Light Accent 3" w:uiPriority="46"/>
-    <w:lsdException w:name="Grid Table 2 Accent 3" w:uiPriority="47"/>
-    <w:lsdException w:name="Grid Table 3 Accent 3" w:uiPriority="48"/>
-    <w:lsdException w:name="Grid Table 4 Accent 3" w:uiPriority="49"/>
-    <w:lsdException w:name="Grid Table 5 Dark Accent 3" w:uiPriority="50"/>
-    <w:lsdException w:name="Grid Table 6 Colorful Accent 3" w:uiPriority="51"/>
-    <w:lsdException w:name="Grid Table 7 Colorful Accent 3" w:uiPriority="52"/>
-    <w:lsdException w:name="Grid Table 1 Light Accent 4" w:uiPriority="46"/>
-    <w:lsdException w:name="Grid Table 2 Accent 4" w:uiPriority="47"/>
-    <w:lsdException w:name="Grid Table 3 Accent 4" w:uiPriority="48"/>
-    <w:lsdException w:name="Grid Table 4 Accent 4" w:uiPriority="49"/>
-    <w:lsdException w:name="Grid Table 5 Dark Accent 4" w:uiPriority="50"/>
-    <w:lsdException w:name="Grid Table 6 Colorful Accent 4" w:uiPriority="51"/>
-    <w:lsdException w:name="Grid Table 7 Colorful Accent 4" w:uiPriority="52"/>
-    <w:lsdException w:name="Grid Table 1 Light Accent 5" w:uiPriority="46"/>
-    <w:lsdException w:name="Grid Table 2 Accent 5" w:uiPriority="47"/>
-    <w:lsdException w:name="Grid Table 3 Accent 5" w:uiPriority="48"/>
-    <w:lsdException w:name="Grid Table 4 Accent 5" w:uiPriority="49"/>
-    <w:lsdException w:name="Grid Table 5 Dark Accent 5" w:uiPriority="50"/>
-    <w:lsdException w:name="Grid Table 6 Colorful Accent 5" w:uiPriority="51"/>
-    <w:lsdException w:name="Grid Table 7 Colorful Accent 5" w:uiPriority="52"/>
-    <w:lsdException w:name="Grid Table 1 Light Accent 6" w:uiPriority="46"/>
-    <w:lsdException w:name="Grid Table 2 Accent 6" w:uiPriority="47"/>
-    <w:lsdException w:name="Grid Table 3 Accent 6" w:uiPriority="48"/>
-    <w:lsdException w:name="Grid Table 4 Accent 6" w:uiPriority="49"/>
-    <w:lsdException w:name="Grid Table 5 Dark Accent 6" w:uiPriority="50"/>
-    <w:lsdException w:name="Grid Table 6 Colorful Accent 6" w:uiPriority="51"/>
-    <w:lsdException w:name="Grid Table 7 Colorful Accent 6" w:uiPriority="52"/>
-    <w:lsdException w:name="List Table 1 Light" w:uiPriority="46"/>
-    <w:lsdException w:name="List Table 2" w:uiPriority="47"/>
-    <w:lsdException w:name="List Table 3" w:uiPriority="48"/>
-    <w:lsdException w:name="List Table 4" w:uiPriority="49"/>
-    <w:lsdException w:name="List Table 5 Dark" w:uiPriority="50"/>
-    <w:lsdException w:name="List Table 6 Colorful" w:uiPriority="51"/>
-    <w:lsdException w:name="List Table 7 Colorful" w:uiPriority="52"/>
-    <w:lsdException w:name="List Table 1 Light Accent 1" w:uiPriority="46"/>
-    <w:lsdException w:name="List Table 2 Accent 1" w:uiPriority="47"/>
-    <w:lsdException w:name="List Table 3 Accent 1" w:uiPriority="48"/>
-    <w:lsdException w:name="List Table 4 Accent 1" w:uiPriority="49"/>
-    <w:lsdException w:name="List Table 5 Dark Accent 1" w:uiPriority="50"/>
-    <w:lsdException w:name="List Table 6 Colorful Accent 1" w:uiPriority="51"/>
-    <w:lsdException w:name="List Table 7 Colorful Accent 1" w:uiPriority="52"/>
-    <w:lsdException w:name="List Table 1 Light Accent 2" w:uiPriority="46"/>
-    <w:lsdException w:name="List Table 2 Accent 2" w:uiPriority="47"/>
-    <w:lsdException w:name="List Table 3 Accent 2" w:uiPriority="48"/>
-    <w:lsdException w:name="List Table 4 Accent 2" w:uiPriority="49"/>
-    <w:lsdException w:name="List Table 5 Dark Accent 2" w:uiPriority="50"/>
-    <w:lsdException w:name="List Table 6 Colorful Accent 2" w:uiPriority="51"/>
-    <w:lsdException w:name="List Table 7 Colorful Accent 2" w:uiPriority="52"/>
-    <w:lsdException w:name="List Table 1 Light Accent 3" w:uiPriority="46"/>
-    <w:lsdException w:name="List Table 2 Accent 3" w:uiPriority="47"/>
-    <w:lsdException w:name="List Table 3 Accent 3" w:uiPriority="48"/>
-    <w:lsdException w:name="List Table 4 Accent 3" w:uiPriority="49"/>
-    <w:lsdException w:name="List Table 5 Dark Accent 3" w:uiPriority="50"/>
-    <w:lsdException w:name="List Table 6 Colorful Accent 3" w:uiPriority="51"/>
-    <w:lsdException w:name="List Table 7 Colorful Accent 3" w:uiPriority="52"/>
-    <w:lsdException w:name="List Table 1 Light Accent 4" w:uiPriority="46"/>
-    <w:lsdException w:name="List Table 2 Accent 4" w:uiPriority="47"/>
-    <w:lsdException w:name="List Table 3 Accent 4" w:uiPriority="48"/>
-    <w:lsdException w:name="List Table 4 Accent 4" w:uiPriority="49"/>
-    <w:lsdException w:name="List Table 5 Dark Accent 4" w:uiPriority="50"/>
-    <w:lsdException w:name="List Table 6 Colorful Accent 4" w:uiPriority="51"/>
-    <w:lsdException w:name="List Table 7 Colorful Accent 4" w:uiPriority="52"/>
-    <w:lsdException w:name="List Table 1 Light Accent 5" w:uiPriority="46"/>
-    <w:lsdException w:name="List Table 2 Accent 5" w:uiPriority="47"/>
-    <w:lsdException w:name="List Table 3 Accent 5" w:uiPriority="48"/>
-    <w:lsdException w:name="List Table 4 Accent 5" w:uiPriority="49"/>
-    <w:lsdException w:name="List Table 5 Dark Accent 5" w:uiPriority="50"/>
-    <w:lsdException w:name="List Table 6 Colorful Accent 5" w:uiPriority="51"/>
-    <w:lsdException w:name="List Table 7 Colorful Accent 5" w:uiPriority="52"/>
-    <w:lsdException w:name="List Table 1 Light Accent 6" w:uiPriority="46"/>
-    <w:lsdException w:name="List Table 2 Accent 6" w:uiPriority="47"/>
-    <w:lsdException w:name="List Table 3 Accent 6" w:uiPriority="48"/>
-    <w:lsdException w:name="List Table 4 Accent 6" w:uiPriority="49"/>
-    <w:lsdException w:name="List Table 5 Dark Accent 6" w:uiPriority="50"/>
-    <w:lsdException w:name="List Table 6 Colorful Accent 6" w:uiPriority="51"/>
-    <w:lsdException w:name="List Table 7 Colorful Accent 6" w:uiPriority="52"/>
-  </w:latentStyles>
-  <w:style w:type="paragraph" w:default="1" w:styleId="Normal">
-    <w:name w:val="Normal"/>
-    <w:qFormat/>
-  </w:style>
-  <w:style w:type="character" w:default="1" w:styleId="VarsaylanParagrafYazTipi">
-    <w:name w:val="Default Paragraph Font"/>
-    <w:uiPriority w:val="1"/>
-    <w:semiHidden/>
-    <w:unhideWhenUsed/>
-  </w:style>
-  <w:style w:type="table" w:default="1" w:styleId="NormalTablo">
-    <w:name w:val="Normal Table"/>
-    <w:uiPriority w:val="99"/>
-    <w:semiHidden/>
-    <w:unhideWhenUsed/>
-    <w:tblPr>
-      <w:tblInd w:w="0" w:type="dxa"/>
-      <w:tblCellMar>
-        <w:top w:w="0" w:type="dxa"/>
-        <w:left w:w="108" w:type="dxa"/>
-        <w:bottom w:w="0" w:type="dxa"/>
-        <w:right w:w="108" w:type="dxa"/>
-      </w:tblCellMar>
-    </w:tblPr>
-  </w:style>
-  <w:style w:type="numbering" w:default="1" w:styleId="ListeYok">
-    <w:name w:val="No List"/>
-    <w:uiPriority w:val="99"/>
-    <w:semiHidden/>
-    <w:unhideWhenUsed/>
-  </w:style>
-  <w:style w:type="paragraph" w:customStyle="1" w:styleId="1F5BF4855CFC4553826BB8BA73D6CCBA">
-    <w:name w:val="1F5BF4855CFC4553826BB8BA73D6CCBA"/>
-    <w:rsid w:val="000C76C7"/>
-  </w:style>
-  <w:style w:type="paragraph" w:customStyle="1" w:styleId="88EA2FE90D774EB084BCBB65C2542705">
-    <w:name w:val="88EA2FE90D774EB084BCBB65C2542705"/>
-    <w:rsid w:val="000C76C7"/>
-  </w:style>
-  <w:style w:type="paragraph" w:customStyle="1" w:styleId="B01DA8B5647E442392DC893633F6DB54">
-    <w:name w:val="B01DA8B5647E442392DC893633F6DB54"/>
-    <w:rsid w:val="000C76C7"/>
-  </w:style>
-</w:styles>
-</file>
-
-<file path=word/glossary/webSettings.xml><?xml version="1.0" encoding="utf-8"?>
-<w:webSettings xmlns:mc="http://schemas.openxmlformats.org/markup-compatibility/2006" xmlns:r="http://schemas.openxmlformats.org/officeDocument/2006/relationships" xmlns:w="http://schemas.openxmlformats.org/wordprocessingml/2006/main" xmlns:w14="http://schemas.microsoft.com/office/word/2010/wordml" xmlns:w15="http://schemas.microsoft.com/office/word/2012/wordml" xmlns:w16se="http://schemas.microsoft.com/office/word/2015/wordml/symex" mc:Ignorable="w14 w15 w16se">
-  <w:optimizeForBrowser/>
-  <w:allowPNG/>
-</w:webSettings>
-</file>
-
 <file path=word/theme/theme1.xml><?xml version="1.0" encoding="utf-8"?>
 <a:theme xmlns:a="http://schemas.openxmlformats.org/drawingml/2006/main" name="Office Teması">
   <a:themeElements>
@@ -14358,7 +13820,7 @@
 </file>
 
 <file path=customXml/itemProps1.xml><?xml version="1.0" encoding="utf-8"?>
-<ds:datastoreItem xmlns:ds="http://schemas.openxmlformats.org/officeDocument/2006/customXml" ds:itemID="{91D53A8B-3116-4A74-9FA8-F9AE4E66E3C8}">
+<ds:datastoreItem xmlns:ds="http://schemas.openxmlformats.org/officeDocument/2006/customXml" ds:itemID="{C7B566A0-6102-4F15-8728-CD71D27529BE}">
   <ds:schemaRefs>
     <ds:schemaRef ds:uri="http://schemas.openxmlformats.org/officeDocument/2006/bibliography"/>
   </ds:schemaRefs>

</xml_diff>